<commit_message>
Revert "Revert "2020-05-22 聊天功能改进""
This reverts commit 966c2fde352fcbd08073e0b1cf191165ea6f5f42.
</commit_message>
<xml_diff>
--- a/document/计费设计.docx
+++ b/document/计费设计.docx
@@ -4935,9 +4935,6 @@
       <w:pPr>
         <w:pStyle w:val="a7"/>
         <w:spacing w:before="93"/>
-        <w:rPr>
-          <w:rFonts w:hint="eastAsia"/>
-        </w:rPr>
       </w:pPr>
       <w:r>
         <w:rPr>
@@ -14828,6 +14825,72 @@
           </w:p>
         </w:tc>
       </w:tr>
+      <w:tr>
+        <w:tc>
+          <w:tcPr>
+            <w:tcW w:w="1526" w:type="dxa"/>
+          </w:tcPr>
+          <w:p>
+            <w:pPr>
+              <w:rPr>
+                <w:rFonts w:hint="eastAsia"/>
+              </w:rPr>
+            </w:pPr>
+            <w:r>
+              <w:rPr>
+                <w:rFonts w:hint="eastAsia"/>
+              </w:rPr>
+              <w:lastRenderedPageBreak/>
+              <w:t>chatRe</w:t>
+            </w:r>
+            <w:r>
+              <w:t>view</w:t>
+            </w:r>
+          </w:p>
+        </w:tc>
+        <w:tc>
+          <w:tcPr>
+            <w:tcW w:w="1417" w:type="dxa"/>
+          </w:tcPr>
+          <w:p/>
+        </w:tc>
+        <w:tc>
+          <w:tcPr>
+            <w:tcW w:w="5812" w:type="dxa"/>
+          </w:tcPr>
+          <w:p>
+            <w:pPr>
+              <w:rPr>
+                <w:rFonts w:hint="eastAsia"/>
+              </w:rPr>
+            </w:pPr>
+            <w:r>
+              <w:rPr>
+                <w:rFonts w:hint="eastAsia"/>
+              </w:rPr>
+              <w:t>1-</w:t>
+            </w:r>
+            <w:r>
+              <w:rPr>
+                <w:rFonts w:hint="eastAsia"/>
+              </w:rPr>
+              <w:t>聊天信息审核后发布，</w:t>
+            </w:r>
+            <w:r>
+              <w:rPr>
+                <w:rFonts w:hint="eastAsia"/>
+              </w:rPr>
+              <w:t>0-</w:t>
+            </w:r>
+            <w:r>
+              <w:rPr>
+                <w:rFonts w:hint="eastAsia"/>
+              </w:rPr>
+              <w:t>直接发布</w:t>
+            </w:r>
+          </w:p>
+        </w:tc>
+      </w:tr>
     </w:tbl>
     <w:p>
       <w:pPr>
@@ -14837,7 +14900,6 @@
         <w:rPr>
           <w:rFonts w:hint="eastAsia"/>
         </w:rPr>
-        <w:lastRenderedPageBreak/>
         <w:t>计费相关</w:t>
       </w:r>
       <w:r>
@@ -32571,7 +32633,7 @@
         <v:path o:extrusionok="f" gradientshapeok="t" o:connecttype="rect"/>
         <o:lock v:ext="edit" aspectratio="t"/>
       </v:shapetype>
-      <v:shape id="_x0000_i1072" type="#_x0000_t75" style="width:11.25pt;height:11.25pt" o:bullet="t">
+      <v:shape id="_x0000_i1103" type="#_x0000_t75" style="width:11.55pt;height:11.55pt" o:bullet="t">
         <v:imagedata r:id="rId1" o:title="BD14565_"/>
       </v:shape>
     </w:pict>
@@ -38789,7 +38851,7 @@
 </file>
 
 <file path=customXml/itemProps1.xml><?xml version="1.0" encoding="utf-8"?>
-<ds:datastoreItem xmlns:ds="http://schemas.openxmlformats.org/officeDocument/2006/customXml" ds:itemID="{F3E15BDE-732B-4C56-8AA1-88D01A3E7E2A}">
+<ds:datastoreItem xmlns:ds="http://schemas.openxmlformats.org/officeDocument/2006/customXml" ds:itemID="{6BCF638F-E747-410F-BB87-9A0E75B12064}">
   <ds:schemaRefs>
     <ds:schemaRef ds:uri="http://schemas.openxmlformats.org/officeDocument/2006/bibliography"/>
   </ds:schemaRefs>

</xml_diff>